<commit_message>
added finishing touched to final report
</commit_message>
<xml_diff>
--- a/Report.docx
+++ b/Report.docx
@@ -256,42 +256,7 @@
           <w:sz w:val="28"/>
           <w:szCs w:val="28"/>
         </w:rPr>
-        <w:t xml:space="preserve">. </w:t>
-      </w:r>
-      <w:r>
-        <w:rPr>
-          <w:sz w:val="28"/>
-          <w:szCs w:val="28"/>
-        </w:rPr>
-        <w:t>The R system produce</w:t>
-      </w:r>
-      <w:r>
-        <w:rPr>
-          <w:sz w:val="28"/>
-          <w:szCs w:val="28"/>
-        </w:rPr>
-        <w:t>d</w:t>
-      </w:r>
-      <w:r>
-        <w:rPr>
-          <w:sz w:val="28"/>
-          <w:szCs w:val="28"/>
-        </w:rPr>
-        <w:t xml:space="preserve"> </w:t>
-      </w:r>
-      <w:r>
-        <w:rPr>
-          <w:sz w:val="28"/>
-          <w:szCs w:val="28"/>
-        </w:rPr>
-        <w:t>this</w:t>
-      </w:r>
-      <w:r>
-        <w:rPr>
-          <w:sz w:val="28"/>
-          <w:szCs w:val="28"/>
-        </w:rPr>
-        <w:t xml:space="preserve"> ROC curve for the actual testing model, this is where it counts. Sometimes systems can perform very good with training data but do very poorly during testing or under actual performance.</w:t>
+        <w:t>. The R system produced this ROC curve for the actual testing model, this is where it counts. Sometimes systems can perform very good with training data but do very poorly during testing or under actual performance.</w:t>
       </w:r>
       <w:r>
         <w:rPr>
@@ -848,6 +813,229 @@
           <w:sz w:val="28"/>
           <w:szCs w:val="28"/>
         </w:rPr>
+        <w:t xml:space="preserve">The ROC for K-fold Cross validation demonstrates the same statistical information as the set testing curve: the 5-fold here displays the resulting matrix of </w:t>
+      </w:r>
+      <w:proofErr w:type="spellStart"/>
+      <w:r>
+        <w:rPr>
+          <w:sz w:val="28"/>
+          <w:szCs w:val="28"/>
+        </w:rPr>
+        <w:t>tpr</w:t>
+      </w:r>
+      <w:proofErr w:type="spellEnd"/>
+      <w:r>
+        <w:rPr>
+          <w:sz w:val="28"/>
+          <w:szCs w:val="28"/>
+        </w:rPr>
+        <w:t xml:space="preserve"> and </w:t>
+      </w:r>
+      <w:proofErr w:type="spellStart"/>
+      <w:r>
+        <w:rPr>
+          <w:sz w:val="28"/>
+          <w:szCs w:val="28"/>
+        </w:rPr>
+        <w:t>fpr</w:t>
+      </w:r>
+      <w:proofErr w:type="spellEnd"/>
+      <w:r>
+        <w:rPr>
+          <w:sz w:val="28"/>
+          <w:szCs w:val="28"/>
+        </w:rPr>
+        <w:t xml:space="preserve"> measurements. </w:t>
+      </w:r>
+    </w:p>
+    <w:p>
+      <w:pPr>
+        <w:rPr>
+          <w:sz w:val="28"/>
+          <w:szCs w:val="28"/>
+        </w:rPr>
+      </w:pPr>
+      <w:r>
+        <w:rPr>
+          <w:noProof/>
+          <w:sz w:val="28"/>
+          <w:szCs w:val="28"/>
+        </w:rPr>
+        <w:drawing>
+          <wp:inline distT="0" distB="0" distL="0" distR="0" wp14:anchorId="2160FE05" wp14:editId="029FBBC8">
+            <wp:extent cx="5943600" cy="3515360"/>
+            <wp:effectExtent l="0" t="0" r="0" b="8890"/>
+            <wp:docPr id="6" name="Picture 6" descr="A screenshot of a social media post&#10;&#10;Description generated with very high confidence"/>
+            <wp:cNvGraphicFramePr>
+              <a:graphicFrameLocks xmlns:a="http://schemas.openxmlformats.org/drawingml/2006/main" noChangeAspect="1"/>
+            </wp:cNvGraphicFramePr>
+            <a:graphic xmlns:a="http://schemas.openxmlformats.org/drawingml/2006/main">
+              <a:graphicData uri="http://schemas.openxmlformats.org/drawingml/2006/picture">
+                <pic:pic xmlns:pic="http://schemas.openxmlformats.org/drawingml/2006/picture">
+                  <pic:nvPicPr>
+                    <pic:cNvPr id="6" name="roc1.PNG"/>
+                    <pic:cNvPicPr/>
+                  </pic:nvPicPr>
+                  <pic:blipFill>
+                    <a:blip r:embed="rId8">
+                      <a:extLst>
+                        <a:ext uri="{28A0092B-C50C-407E-A947-70E740481C1C}">
+                          <a14:useLocalDpi xmlns:a14="http://schemas.microsoft.com/office/drawing/2010/main" val="0"/>
+                        </a:ext>
+                      </a:extLst>
+                    </a:blip>
+                    <a:stretch>
+                      <a:fillRect/>
+                    </a:stretch>
+                  </pic:blipFill>
+                  <pic:spPr>
+                    <a:xfrm>
+                      <a:off x="0" y="0"/>
+                      <a:ext cx="5943600" cy="3515360"/>
+                    </a:xfrm>
+                    <a:prstGeom prst="rect">
+                      <a:avLst/>
+                    </a:prstGeom>
+                  </pic:spPr>
+                </pic:pic>
+              </a:graphicData>
+            </a:graphic>
+          </wp:inline>
+        </w:drawing>
+      </w:r>
+    </w:p>
+    <w:p>
+      <w:pPr>
+        <w:rPr>
+          <w:sz w:val="28"/>
+          <w:szCs w:val="28"/>
+        </w:rPr>
+      </w:pPr>
+    </w:p>
+    <w:p>
+      <w:pPr>
+        <w:rPr>
+          <w:sz w:val="28"/>
+          <w:szCs w:val="28"/>
+        </w:rPr>
+      </w:pPr>
+    </w:p>
+    <w:p>
+      <w:pPr>
+        <w:rPr>
+          <w:sz w:val="28"/>
+          <w:szCs w:val="28"/>
+        </w:rPr>
+      </w:pPr>
+      <w:r>
+        <w:rPr>
+          <w:sz w:val="28"/>
+          <w:szCs w:val="28"/>
+        </w:rPr>
+        <w:lastRenderedPageBreak/>
+        <w:t xml:space="preserve">10-fold cross validation produces the same ROC curve measurement as well: The measurement breaks just below the .8 and steadily </w:t>
+      </w:r>
+      <w:proofErr w:type="gramStart"/>
+      <w:r>
+        <w:rPr>
+          <w:sz w:val="28"/>
+          <w:szCs w:val="28"/>
+        </w:rPr>
+        <w:t>increases  falling</w:t>
+      </w:r>
+      <w:proofErr w:type="gramEnd"/>
+      <w:r>
+        <w:rPr>
+          <w:sz w:val="28"/>
+          <w:szCs w:val="28"/>
+        </w:rPr>
+        <w:t xml:space="preserve"> </w:t>
+      </w:r>
+      <w:r>
+        <w:rPr>
+          <w:sz w:val="28"/>
+          <w:szCs w:val="28"/>
+        </w:rPr>
+        <w:t>short of</w:t>
+      </w:r>
+      <w:r>
+        <w:rPr>
+          <w:sz w:val="28"/>
+          <w:szCs w:val="28"/>
+        </w:rPr>
+        <w:t xml:space="preserve"> 1.0 sensitivity.</w:t>
+      </w:r>
+    </w:p>
+    <w:p>
+      <w:pPr>
+        <w:rPr>
+          <w:sz w:val="28"/>
+          <w:szCs w:val="28"/>
+        </w:rPr>
+      </w:pPr>
+      <w:r>
+        <w:rPr>
+          <w:noProof/>
+          <w:sz w:val="28"/>
+          <w:szCs w:val="28"/>
+        </w:rPr>
+        <w:drawing>
+          <wp:inline distT="0" distB="0" distL="0" distR="0" wp14:anchorId="33B90D41" wp14:editId="413F20BF">
+            <wp:extent cx="5943600" cy="2947670"/>
+            <wp:effectExtent l="0" t="0" r="0" b="5080"/>
+            <wp:docPr id="9" name="Picture 9" descr="A screenshot of a social media post&#10;&#10;Description generated with very high confidence"/>
+            <wp:cNvGraphicFramePr>
+              <a:graphicFrameLocks xmlns:a="http://schemas.openxmlformats.org/drawingml/2006/main" noChangeAspect="1"/>
+            </wp:cNvGraphicFramePr>
+            <a:graphic xmlns:a="http://schemas.openxmlformats.org/drawingml/2006/main">
+              <a:graphicData uri="http://schemas.openxmlformats.org/drawingml/2006/picture">
+                <pic:pic xmlns:pic="http://schemas.openxmlformats.org/drawingml/2006/picture">
+                  <pic:nvPicPr>
+                    <pic:cNvPr id="9" name="roc2.PNG"/>
+                    <pic:cNvPicPr/>
+                  </pic:nvPicPr>
+                  <pic:blipFill>
+                    <a:blip r:embed="rId9">
+                      <a:extLst>
+                        <a:ext uri="{28A0092B-C50C-407E-A947-70E740481C1C}">
+                          <a14:useLocalDpi xmlns:a14="http://schemas.microsoft.com/office/drawing/2010/main" val="0"/>
+                        </a:ext>
+                      </a:extLst>
+                    </a:blip>
+                    <a:stretch>
+                      <a:fillRect/>
+                    </a:stretch>
+                  </pic:blipFill>
+                  <pic:spPr>
+                    <a:xfrm>
+                      <a:off x="0" y="0"/>
+                      <a:ext cx="5943600" cy="2947670"/>
+                    </a:xfrm>
+                    <a:prstGeom prst="rect">
+                      <a:avLst/>
+                    </a:prstGeom>
+                  </pic:spPr>
+                </pic:pic>
+              </a:graphicData>
+            </a:graphic>
+          </wp:inline>
+        </w:drawing>
+      </w:r>
+    </w:p>
+    <w:p>
+      <w:pPr>
+        <w:rPr>
+          <w:sz w:val="28"/>
+          <w:szCs w:val="28"/>
+        </w:rPr>
+      </w:pPr>
+      <w:bookmarkStart w:id="0" w:name="_GoBack"/>
+      <w:bookmarkEnd w:id="0"/>
+      <w:r>
+        <w:rPr>
+          <w:sz w:val="28"/>
+          <w:szCs w:val="28"/>
+        </w:rPr>
         <w:t xml:space="preserve">Now for feature justification, using the </w:t>
       </w:r>
       <w:proofErr w:type="spellStart"/>
@@ -924,7 +1112,7 @@
                     <pic:cNvPicPr/>
                   </pic:nvPicPr>
                   <pic:blipFill>
-                    <a:blip r:embed="rId8">
+                    <a:blip r:embed="rId10">
                       <a:extLst>
                         <a:ext uri="{28A0092B-C50C-407E-A947-70E740481C1C}">
                           <a14:useLocalDpi xmlns:a14="http://schemas.microsoft.com/office/drawing/2010/main" val="0"/>
@@ -972,7 +1160,7 @@
                     <pic:cNvPicPr/>
                   </pic:nvPicPr>
                   <pic:blipFill>
-                    <a:blip r:embed="rId9">
+                    <a:blip r:embed="rId11">
                       <a:extLst>
                         <a:ext uri="{28A0092B-C50C-407E-A947-70E740481C1C}">
                           <a14:useLocalDpi xmlns:a14="http://schemas.microsoft.com/office/drawing/2010/main" val="0"/>
@@ -1011,6 +1199,7 @@
           <w:sz w:val="28"/>
           <w:szCs w:val="28"/>
         </w:rPr>
+        <w:lastRenderedPageBreak/>
         <w:t>Next I want to demonstrate the website/</w:t>
       </w:r>
       <w:r>
@@ -1034,8 +1223,6 @@
         </w:rPr>
         <w:t xml:space="preserve">e </w:t>
       </w:r>
-      <w:bookmarkStart w:id="0" w:name="_GoBack"/>
-      <w:bookmarkEnd w:id="0"/>
       <w:r>
         <w:rPr>
           <w:sz w:val="28"/>
@@ -1062,15 +1249,7 @@
           <w:sz w:val="28"/>
           <w:szCs w:val="28"/>
         </w:rPr>
-        <w:t xml:space="preserve"> in my opinion would seem to determine more precisely whether or not a </w:t>
-      </w:r>
-      <w:r>
-        <w:rPr>
-          <w:sz w:val="28"/>
-          <w:szCs w:val="28"/>
-        </w:rPr>
-        <w:lastRenderedPageBreak/>
-        <w:t xml:space="preserve">message contained spam, but in this case that is not the situation. </w:t>
+        <w:t xml:space="preserve"> in my opinion would seem to determine more precisely whether or not a message contained spam, but in this case that is not the situation. </w:t>
       </w:r>
       <w:r>
         <w:rPr>
@@ -1144,7 +1323,7 @@
                     <pic:cNvPicPr/>
                   </pic:nvPicPr>
                   <pic:blipFill>
-                    <a:blip r:embed="rId10">
+                    <a:blip r:embed="rId12">
                       <a:extLst>
                         <a:ext uri="{28A0092B-C50C-407E-A947-70E740481C1C}">
                           <a14:useLocalDpi xmlns:a14="http://schemas.microsoft.com/office/drawing/2010/main" val="0"/>
@@ -1192,7 +1371,7 @@
                     <pic:cNvPicPr/>
                   </pic:nvPicPr>
                   <pic:blipFill>
-                    <a:blip r:embed="rId11">
+                    <a:blip r:embed="rId13">
                       <a:extLst>
                         <a:ext uri="{28A0092B-C50C-407E-A947-70E740481C1C}">
                           <a14:useLocalDpi xmlns:a14="http://schemas.microsoft.com/office/drawing/2010/main" val="0"/>
@@ -1289,6 +1468,7 @@
           <w:sz w:val="28"/>
           <w:szCs w:val="28"/>
         </w:rPr>
+        <w:lastRenderedPageBreak/>
         <w:drawing>
           <wp:inline distT="0" distB="0" distL="0" distR="0" wp14:anchorId="3CC763C1" wp14:editId="5DD995D2">
             <wp:extent cx="3181794" cy="2772162"/>
@@ -1305,7 +1485,7 @@
                     <pic:cNvPicPr/>
                   </pic:nvPicPr>
                   <pic:blipFill>
-                    <a:blip r:embed="rId12">
+                    <a:blip r:embed="rId14">
                       <a:extLst>
                         <a:ext uri="{28A0092B-C50C-407E-A947-70E740481C1C}">
                           <a14:useLocalDpi xmlns:a14="http://schemas.microsoft.com/office/drawing/2010/main" val="0"/>
@@ -1344,7 +1524,6 @@
           <w:sz w:val="28"/>
           <w:szCs w:val="28"/>
         </w:rPr>
-        <w:lastRenderedPageBreak/>
         <w:t xml:space="preserve">In conclusion the Word count and Spam word dictionary features where the most important tools that were used in detecting spam messages in the dataset.  Hence, those features contributed more to the accuracy of the program than any of the others.  I think that this information could be used to help improve the spam filter by either taking some of the weaker features and improving them or introduce new features that can be more effective such as proper n-grams or utilize </w:t>
       </w:r>
       <w:proofErr w:type="spellStart"/>

</xml_diff>